<commit_message>
Toegevoegd criterium programmeertaal Toegevoegd vergelijking programmeertalen Oplossing programmeren van robot zelf toegevoegd
</commit_message>
<xml_diff>
--- a/documents/OnderzoeksRapport/Programmeertaal RV-2AJ.docx
+++ b/documents/OnderzoeksRapport/Programmeertaal RV-2AJ.docx
@@ -20,7 +20,15 @@
         <w:t>Het kiezen van de juiste programmeertaal voor het project is een belangrijke (onderzoeks) stap.</w:t>
       </w:r>
       <w:r>
-        <w:t xml:space="preserve"> De taal op zich is het fundament van je applicatie. Wanneer de verkeerde taal gebruikt wordt, kan achteraf blijken dat het systeem niet of slecht zal werken. Ook kan het gebruik van de juiste programmeertaal veel tijd besparen, dit door bijvoorbeeld betere support of beschikbare libraries.</w:t>
+        <w:t xml:space="preserve"> De taal op zich is het fundament van je applicatie. Wanneer de verkeerde taal gebruikt wordt, kan achteraf blijken dat het systeem niet of slecht zal werken. Ook kan het gebruik van de juiste programmeertaal veel tijd besparen, dit door bijvoorbeeld betere support of beschikbare </w:t>
+      </w:r>
+      <w:proofErr w:type="spellStart"/>
+      <w:r>
+        <w:t>libraries</w:t>
+      </w:r>
+      <w:proofErr w:type="spellEnd"/>
+      <w:r>
+        <w:t>.</w:t>
       </w:r>
     </w:p>
     <w:p>
@@ -30,11 +38,19 @@
           <w:lang w:val="en-GB"/>
         </w:rPr>
       </w:pPr>
+      <w:proofErr w:type="spellStart"/>
       <w:r>
         <w:rPr>
           <w:lang w:val="en-GB"/>
         </w:rPr>
-        <w:t>Programmeertaal op de robot</w:t>
+        <w:t>Programmeertaal</w:t>
+      </w:r>
+      <w:proofErr w:type="spellEnd"/>
+      <w:r>
+        <w:rPr>
+          <w:lang w:val="en-GB"/>
+        </w:rPr>
+        <w:t xml:space="preserve"> op de robot</w:t>
       </w:r>
     </w:p>
     <w:p>
@@ -71,7 +87,49 @@
         <w:rPr>
           <w:lang w:val="en-GB"/>
         </w:rPr>
-        <w:t xml:space="preserve"> – Art. No.: 132315 in hoofdstuk: “5.15 About the communication setting” staat beschreven: “The controller cannot be controlled from external devices such as a PC (i.e., automatic execution or status monitoring).”.</w:t>
+        <w:t xml:space="preserve"> – Art. No.: 132315 in </w:t>
+      </w:r>
+      <w:proofErr w:type="spellStart"/>
+      <w:r>
+        <w:rPr>
+          <w:lang w:val="en-GB"/>
+        </w:rPr>
+        <w:t>hoofdstuk</w:t>
+      </w:r>
+      <w:proofErr w:type="spellEnd"/>
+      <w:r>
+        <w:rPr>
+          <w:lang w:val="en-GB"/>
+        </w:rPr>
+        <w:t xml:space="preserve">: “5.15 About the communication setting” </w:t>
+      </w:r>
+      <w:proofErr w:type="spellStart"/>
+      <w:r>
+        <w:rPr>
+          <w:lang w:val="en-GB"/>
+        </w:rPr>
+        <w:t>staat</w:t>
+      </w:r>
+      <w:proofErr w:type="spellEnd"/>
+      <w:r>
+        <w:rPr>
+          <w:lang w:val="en-GB"/>
+        </w:rPr>
+        <w:t xml:space="preserve"> </w:t>
+      </w:r>
+      <w:proofErr w:type="spellStart"/>
+      <w:r>
+        <w:rPr>
+          <w:lang w:val="en-GB"/>
+        </w:rPr>
+        <w:t>beschreven</w:t>
+      </w:r>
+      <w:proofErr w:type="spellEnd"/>
+      <w:r>
+        <w:rPr>
+          <w:lang w:val="en-GB"/>
+        </w:rPr>
+        <w:t>: “The controller cannot be controlled from external devices such as a PC (i.e., automatic execution or status monitoring).”.</w:t>
       </w:r>
     </w:p>
     <w:p>
@@ -86,20 +144,24 @@
       <w:pPr>
         <w:pStyle w:val="Kop2"/>
       </w:pPr>
+      <w:proofErr w:type="spellStart"/>
       <w:r>
         <w:t>Realtime</w:t>
       </w:r>
+      <w:proofErr w:type="spellEnd"/>
     </w:p>
     <w:p>
       <w:r>
         <w:t xml:space="preserve">Bij Technische Informatica is </w:t>
       </w:r>
+      <w:proofErr w:type="spellStart"/>
       <w:r>
         <w:t>r</w:t>
       </w:r>
       <w:r>
         <w:t>ealtime</w:t>
       </w:r>
+      <w:proofErr w:type="spellEnd"/>
       <w:r>
         <w:t xml:space="preserve"> </w:t>
       </w:r>
@@ -110,11 +172,21 @@
         <w:t xml:space="preserve">en belangrijk begrip. </w:t>
       </w:r>
       <w:r>
-        <w:t xml:space="preserve">Het principe realtime (in de Technische Informatica) betekend dat een systeem gegarandeerd </w:t>
-      </w:r>
+        <w:t xml:space="preserve">Het principe </w:t>
+      </w:r>
+      <w:proofErr w:type="spellStart"/>
+      <w:r>
+        <w:t>realtime</w:t>
+      </w:r>
+      <w:proofErr w:type="spellEnd"/>
+      <w:r>
+        <w:t xml:space="preserve"> (in de Technische Informatica) betekend dat een systeem gegarandeerd </w:t>
+      </w:r>
+      <w:proofErr w:type="spellStart"/>
       <w:r>
         <w:t>reageerd</w:t>
       </w:r>
+      <w:proofErr w:type="spellEnd"/>
       <w:r>
         <w:t xml:space="preserve"> binnen een gestelde tijd.</w:t>
       </w:r>
@@ -129,13 +201,29 @@
     </w:p>
     <w:p>
       <w:r>
-        <w:t>Wanneer er gebruik wordt gemaakt van een (normaal) besturingssysteem kan het zijn dat je programma door de “scheduler” of achtergrondprocessen vertraagd of onderbroken wordt.</w:t>
+        <w:t>Wanneer er gebruik wordt gemaakt van een (normaal) besturingssysteem kan het zijn dat je programma door de “</w:t>
+      </w:r>
+      <w:proofErr w:type="spellStart"/>
+      <w:r>
+        <w:t>scheduler</w:t>
+      </w:r>
+      <w:proofErr w:type="spellEnd"/>
+      <w:r>
+        <w:t>” of achtergrondprocessen vertraagd of onderbroken wordt.</w:t>
       </w:r>
     </w:p>
     <w:p/>
     <w:p>
       <w:r>
-        <w:t>Een “realtime operating system”</w:t>
+        <w:t>Een “</w:t>
+      </w:r>
+      <w:proofErr w:type="spellStart"/>
+      <w:r>
+        <w:t>realtime</w:t>
+      </w:r>
+      <w:proofErr w:type="spellEnd"/>
+      <w:r>
+        <w:t xml:space="preserve"> operating system”</w:t>
       </w:r>
       <w:r>
         <w:t xml:space="preserve"> kan zorgen voor een gegarandeerde uitvoertijd v</w:t>
@@ -157,7 +245,23 @@
     </w:p>
     <w:p>
       <w:r>
-        <w:t xml:space="preserve">In de technische achtergrond van een programmeertaal kunnen ook elementen zitten die ervoor kunnen zorgen dat een programmeertaal wel of niet realtime is. De  Java garbage collector kan er bijvoorbeeld voor zorgen dat </w:t>
+        <w:t xml:space="preserve">In de technische achtergrond van een programmeertaal kunnen ook elementen zitten die ervoor kunnen zorgen dat een programmeertaal wel of niet </w:t>
+      </w:r>
+      <w:proofErr w:type="spellStart"/>
+      <w:r>
+        <w:t>realtime</w:t>
+      </w:r>
+      <w:proofErr w:type="spellEnd"/>
+      <w:r>
+        <w:t xml:space="preserve"> is. De  Java </w:t>
+      </w:r>
+      <w:proofErr w:type="spellStart"/>
+      <w:r>
+        <w:t>garbage</w:t>
+      </w:r>
+      <w:proofErr w:type="spellEnd"/>
+      <w:r>
+        <w:t xml:space="preserve"> collector kan er bijvoorbeeld voor zorgen dat </w:t>
       </w:r>
       <w:r>
         <w:t>je programma wat vertraging oploopt.</w:t>
@@ -290,7 +394,7 @@
       <w:r>
         <w:br/>
       </w:r>
-      <w:hyperlink r:id="rId6" w:history="1">
+      <w:hyperlink r:id="rId6" w:anchor="msg69570" w:history="1">
         <w:r>
           <w:rPr>
             <w:rStyle w:val="Hyperlink"/>
@@ -316,10 +420,26 @@
         <w:rPr>
           <w:b/>
         </w:rPr>
-        <w:t>Met MelfaBasic</w:t>
-      </w:r>
-      <w:r>
-        <w:t>. De robot controller kan geprogrammeerd worden met de taal MelfaBasic. In deze taal kan een programmatje worden geschreven die de R232 verbinding uitleest en de waarden vertaalt naar een positie.</w:t>
+        <w:t xml:space="preserve">Met </w:t>
+      </w:r>
+      <w:proofErr w:type="spellStart"/>
+      <w:r>
+        <w:rPr>
+          <w:b/>
+        </w:rPr>
+        <w:t>MelfaBasic</w:t>
+      </w:r>
+      <w:proofErr w:type="spellEnd"/>
+      <w:r>
+        <w:t xml:space="preserve">. De robot controller kan geprogrammeerd worden met de taal </w:t>
+      </w:r>
+      <w:proofErr w:type="spellStart"/>
+      <w:r>
+        <w:t>MelfaBasic</w:t>
+      </w:r>
+      <w:proofErr w:type="spellEnd"/>
+      <w:r>
+        <w:t>. In deze taal kan een programmatje worden geschreven die de R232 verbinding uitleest en de waarden vertaalt naar een positie.</w:t>
       </w:r>
     </w:p>
     <w:p>
@@ -383,9 +503,11 @@
             <w:tcW w:w="1131" w:type="dxa"/>
           </w:tcPr>
           <w:p>
+            <w:proofErr w:type="spellStart"/>
             <w:r>
               <w:t>Realtime</w:t>
             </w:r>
+            <w:proofErr w:type="spellEnd"/>
           </w:p>
         </w:tc>
         <w:tc>
@@ -423,8 +545,13 @@
             <w:tcW w:w="1898" w:type="dxa"/>
           </w:tcPr>
           <w:p>
-            <w:r>
-              <w:t>Userbase/support</w:t>
+            <w:proofErr w:type="spellStart"/>
+            <w:r>
+              <w:t>Userbase</w:t>
+            </w:r>
+            <w:proofErr w:type="spellEnd"/>
+            <w:r>
+              <w:t>/support</w:t>
             </w:r>
           </w:p>
         </w:tc>
@@ -459,7 +586,15 @@
           </w:tcPr>
           <w:p>
             <w:r>
-              <w:t>Veel (inclusief RTOS’s)</w:t>
+              <w:t xml:space="preserve">Veel (inclusief </w:t>
+            </w:r>
+            <w:proofErr w:type="spellStart"/>
+            <w:r>
+              <w:t>RTOS’s</w:t>
+            </w:r>
+            <w:proofErr w:type="spellEnd"/>
+            <w:r>
+              <w:t>)</w:t>
             </w:r>
           </w:p>
         </w:tc>
@@ -484,9 +619,11 @@
             <w:r>
               <w:t xml:space="preserve">Ondersteund </w:t>
             </w:r>
+            <w:proofErr w:type="spellStart"/>
             <w:r>
               <w:t>OpenCV</w:t>
             </w:r>
+            <w:proofErr w:type="spellEnd"/>
           </w:p>
         </w:tc>
         <w:tc>
@@ -555,9 +692,11 @@
             <w:r>
               <w:t xml:space="preserve">Ondersteund </w:t>
             </w:r>
+            <w:proofErr w:type="spellStart"/>
             <w:r>
               <w:t>OpenCV</w:t>
             </w:r>
+            <w:proofErr w:type="spellEnd"/>
           </w:p>
         </w:tc>
         <w:tc>
@@ -574,7 +713,21 @@
               <w:rPr>
                 <w:lang w:val="en-GB"/>
               </w:rPr>
-              <w:t>10 (extreem)</w:t>
+              <w:t>10 (</w:t>
+            </w:r>
+            <w:proofErr w:type="spellStart"/>
+            <w:r>
+              <w:rPr>
+                <w:lang w:val="en-GB"/>
+              </w:rPr>
+              <w:t>extreem</w:t>
+            </w:r>
+            <w:proofErr w:type="spellEnd"/>
+            <w:r>
+              <w:rPr>
+                <w:lang w:val="en-GB"/>
+              </w:rPr>
+              <w:t>)</w:t>
             </w:r>
           </w:p>
         </w:tc>
@@ -613,11 +766,33 @@
                 <w:lang w:val="en-GB"/>
               </w:rPr>
             </w:pPr>
+            <w:proofErr w:type="spellStart"/>
             <w:r>
               <w:rPr>
                 <w:lang w:val="en-GB"/>
               </w:rPr>
-              <w:t>Draait enkel op Windows</w:t>
+              <w:t>Draait</w:t>
+            </w:r>
+            <w:proofErr w:type="spellEnd"/>
+            <w:r>
+              <w:rPr>
+                <w:lang w:val="en-GB"/>
+              </w:rPr>
+              <w:t xml:space="preserve"> </w:t>
+            </w:r>
+            <w:proofErr w:type="spellStart"/>
+            <w:r>
+              <w:rPr>
+                <w:lang w:val="en-GB"/>
+              </w:rPr>
+              <w:t>enkel</w:t>
+            </w:r>
+            <w:proofErr w:type="spellEnd"/>
+            <w:r>
+              <w:rPr>
+                <w:lang w:val="en-GB"/>
+              </w:rPr>
+              <w:t xml:space="preserve"> op Windows</w:t>
             </w:r>
           </w:p>
         </w:tc>
@@ -637,8 +812,13 @@
           </w:tcPr>
           <w:p>
             <w:r>
-              <w:t>Ondersteund OpenCV</w:t>
-            </w:r>
+              <w:t xml:space="preserve">Ondersteund </w:t>
+            </w:r>
+            <w:proofErr w:type="spellStart"/>
+            <w:r>
+              <w:t>OpenCV</w:t>
+            </w:r>
+            <w:proofErr w:type="spellEnd"/>
           </w:p>
         </w:tc>
         <w:tc>
@@ -655,7 +835,21 @@
               <w:rPr>
                 <w:lang w:val="en-GB"/>
               </w:rPr>
-              <w:t>9 (goed)</w:t>
+              <w:t>9 (</w:t>
+            </w:r>
+            <w:proofErr w:type="spellStart"/>
+            <w:r>
+              <w:rPr>
+                <w:lang w:val="en-GB"/>
+              </w:rPr>
+              <w:t>goed</w:t>
+            </w:r>
+            <w:proofErr w:type="spellEnd"/>
+            <w:r>
+              <w:rPr>
+                <w:lang w:val="en-GB"/>
+              </w:rPr>
+              <w:t>)</w:t>
             </w:r>
           </w:p>
         </w:tc>
@@ -694,12 +888,14 @@
                 <w:lang w:val="en-GB"/>
               </w:rPr>
             </w:pPr>
+            <w:proofErr w:type="spellStart"/>
             <w:r>
               <w:rPr>
                 <w:lang w:val="en-GB"/>
               </w:rPr>
               <w:t>Velen</w:t>
             </w:r>
+            <w:proofErr w:type="spellEnd"/>
           </w:p>
         </w:tc>
         <w:tc>
@@ -718,8 +914,13 @@
           </w:tcPr>
           <w:p>
             <w:r>
-              <w:t>Ondersteund OpenCV</w:t>
-            </w:r>
+              <w:t xml:space="preserve">Ondersteund </w:t>
+            </w:r>
+            <w:proofErr w:type="spellStart"/>
+            <w:r>
+              <w:t>OpenCV</w:t>
+            </w:r>
+            <w:proofErr w:type="spellEnd"/>
           </w:p>
         </w:tc>
         <w:tc>
@@ -736,7 +937,21 @@
               <w:rPr>
                 <w:lang w:val="en-GB"/>
               </w:rPr>
-              <w:t>7 (goed)</w:t>
+              <w:t>7 (</w:t>
+            </w:r>
+            <w:proofErr w:type="spellStart"/>
+            <w:r>
+              <w:rPr>
+                <w:lang w:val="en-GB"/>
+              </w:rPr>
+              <w:t>goed</w:t>
+            </w:r>
+            <w:proofErr w:type="spellEnd"/>
+            <w:r>
+              <w:rPr>
+                <w:lang w:val="en-GB"/>
+              </w:rPr>
+              <w:t>)</w:t>
             </w:r>
           </w:p>
         </w:tc>
@@ -754,10 +969,16 @@
         <w:t xml:space="preserve">C++ blijkt het meest geschikt voor onze opdracht. </w:t>
       </w:r>
       <w:r>
-        <w:t>Het heeft dezelfde mogelijkheden als de andere programmeertalen maar daarnaast  is het realtime en kan het gebruikt worden op verschillende besturingssystemen.</w:t>
+        <w:t>Het heeft dezelfde mogelijkheden als de andere programmeertalen maar daarnaast  is het real</w:t>
+      </w:r>
+      <w:r>
+        <w:t xml:space="preserve"> </w:t>
       </w:r>
       <w:bookmarkStart w:id="0" w:name="_GoBack"/>
       <w:bookmarkEnd w:id="0"/>
+      <w:r>
+        <w:t>time en kan het gebruikt worden op verschillende besturingssystemen.</w:t>
+      </w:r>
     </w:p>
     <w:sectPr>
       <w:pgSz w:w="11906" w:h="16838"/>

</xml_diff>

<commit_message>
Added extra info on the comparison of programming languages
</commit_message>
<xml_diff>
--- a/documents/OnderzoeksRapport/Programmeertaal RV-2AJ.docx
+++ b/documents/OnderzoeksRapport/Programmeertaal RV-2AJ.docx
@@ -154,14 +154,18 @@
       <w:r>
         <w:t xml:space="preserve">Bij Technische Informatica is </w:t>
       </w:r>
-      <w:proofErr w:type="spellStart"/>
       <w:r>
         <w:t>r</w:t>
       </w:r>
       <w:r>
-        <w:t>ealtime</w:t>
-      </w:r>
-      <w:proofErr w:type="spellEnd"/>
+        <w:t>eal</w:t>
+      </w:r>
+      <w:r>
+        <w:t>-</w:t>
+      </w:r>
+      <w:r>
+        <w:t>time</w:t>
+      </w:r>
       <w:r>
         <w:t xml:space="preserve"> </w:t>
       </w:r>
@@ -172,21 +176,17 @@
         <w:t xml:space="preserve">en belangrijk begrip. </w:t>
       </w:r>
       <w:r>
-        <w:t xml:space="preserve">Het principe </w:t>
-      </w:r>
-      <w:proofErr w:type="spellStart"/>
-      <w:r>
-        <w:t>realtime</w:t>
-      </w:r>
-      <w:proofErr w:type="spellEnd"/>
-      <w:r>
-        <w:t xml:space="preserve"> (in de Technische Informatica) betekend dat een systeem gegarandeerd </w:t>
-      </w:r>
-      <w:proofErr w:type="spellStart"/>
-      <w:r>
-        <w:t>reageerd</w:t>
-      </w:r>
-      <w:proofErr w:type="spellEnd"/>
+        <w:t>Het principe real</w:t>
+      </w:r>
+      <w:r>
+        <w:t>-</w:t>
+      </w:r>
+      <w:r>
+        <w:t xml:space="preserve">time (in de Technische Informatica) betekend dat een systeem gegarandeerd </w:t>
+      </w:r>
+      <w:r>
+        <w:t>reageert</w:t>
+      </w:r>
       <w:r>
         <w:t xml:space="preserve"> binnen een gestelde tijd.</w:t>
       </w:r>
@@ -215,15 +215,13 @@
     <w:p/>
     <w:p>
       <w:r>
-        <w:t>Een “</w:t>
-      </w:r>
-      <w:proofErr w:type="spellStart"/>
-      <w:r>
-        <w:t>realtime</w:t>
-      </w:r>
-      <w:proofErr w:type="spellEnd"/>
-      <w:r>
-        <w:t xml:space="preserve"> operating system”</w:t>
+        <w:t>Een “real</w:t>
+      </w:r>
+      <w:r>
+        <w:t>-</w:t>
+      </w:r>
+      <w:r>
+        <w:t>time operating system”</w:t>
       </w:r>
       <w:r>
         <w:t xml:space="preserve"> kan zorgen voor een gegarandeerde uitvoertijd v</w:t>
@@ -245,15 +243,13 @@
     </w:p>
     <w:p>
       <w:r>
-        <w:t xml:space="preserve">In de technische achtergrond van een programmeertaal kunnen ook elementen zitten die ervoor kunnen zorgen dat een programmeertaal wel of niet </w:t>
-      </w:r>
-      <w:proofErr w:type="spellStart"/>
-      <w:r>
-        <w:t>realtime</w:t>
-      </w:r>
-      <w:proofErr w:type="spellEnd"/>
-      <w:r>
-        <w:t xml:space="preserve"> is. De  Java </w:t>
+        <w:t>In de technische achtergrond van een programmeertaal kunnen ook elementen zitten die ervoor kunnen zorgen dat een programmeertaal wel of niet real</w:t>
+      </w:r>
+      <w:r>
+        <w:t>-</w:t>
+      </w:r>
+      <w:r>
+        <w:t xml:space="preserve">time is. De  Java </w:t>
       </w:r>
       <w:proofErr w:type="spellStart"/>
       <w:r>
@@ -566,7 +562,7 @@
           </w:tcPr>
           <w:p>
             <w:r>
-              <w:t>C++</w:t>
+              <w:t>C</w:t>
             </w:r>
           </w:p>
         </w:tc>
@@ -604,10 +600,7 @@
           </w:tcPr>
           <w:p>
             <w:r>
-              <w:t>Ondersteund</w:t>
-            </w:r>
-            <w:r>
-              <w:t xml:space="preserve"> COM-ports</w:t>
+              <w:t>Ondersteund COM-ports</w:t>
             </w:r>
           </w:p>
         </w:tc>
@@ -630,11 +623,7 @@
           <w:tcPr>
             <w:tcW w:w="1898" w:type="dxa"/>
           </w:tcPr>
-          <w:p>
-            <w:r>
-              <w:t>8 (goed)</w:t>
-            </w:r>
-          </w:p>
+          <w:p/>
         </w:tc>
       </w:tr>
       <w:tr>
@@ -647,6 +636,84 @@
           </w:tcPr>
           <w:p>
             <w:r>
+              <w:t>C++</w:t>
+            </w:r>
+          </w:p>
+        </w:tc>
+        <w:tc>
+          <w:tcPr>
+            <w:tcW w:w="1131" w:type="dxa"/>
+          </w:tcPr>
+          <w:p>
+            <w:r>
+              <w:t>Ja</w:t>
+            </w:r>
+          </w:p>
+        </w:tc>
+        <w:tc>
+          <w:tcPr>
+            <w:tcW w:w="1864" w:type="dxa"/>
+          </w:tcPr>
+          <w:p>
+            <w:r>
+              <w:t xml:space="preserve">Veel (inclusief </w:t>
+            </w:r>
+            <w:proofErr w:type="spellStart"/>
+            <w:r>
+              <w:t>RTOS’s</w:t>
+            </w:r>
+            <w:proofErr w:type="spellEnd"/>
+            <w:r>
+              <w:t>)</w:t>
+            </w:r>
+          </w:p>
+        </w:tc>
+        <w:tc>
+          <w:tcPr>
+            <w:tcW w:w="1886" w:type="dxa"/>
+          </w:tcPr>
+          <w:p>
+            <w:r>
+              <w:t>Ondersteund COM-ports</w:t>
+            </w:r>
+          </w:p>
+        </w:tc>
+        <w:tc>
+          <w:tcPr>
+            <w:tcW w:w="1748" w:type="dxa"/>
+          </w:tcPr>
+          <w:p>
+            <w:r>
+              <w:t xml:space="preserve">Ondersteund </w:t>
+            </w:r>
+            <w:proofErr w:type="spellStart"/>
+            <w:r>
+              <w:t>OpenCV</w:t>
+            </w:r>
+            <w:proofErr w:type="spellEnd"/>
+          </w:p>
+        </w:tc>
+        <w:tc>
+          <w:tcPr>
+            <w:tcW w:w="1898" w:type="dxa"/>
+          </w:tcPr>
+          <w:p>
+            <w:r>
+              <w:t>8 (goed)</w:t>
+            </w:r>
+          </w:p>
+        </w:tc>
+      </w:tr>
+      <w:tr>
+        <w:trPr>
+          <w:trHeight w:val="268"/>
+        </w:trPr>
+        <w:tc>
+          <w:tcPr>
+            <w:tcW w:w="851" w:type="dxa"/>
+          </w:tcPr>
+          <w:p>
+            <w:r>
               <w:t>Java</w:t>
             </w:r>
           </w:p>
@@ -677,10 +744,7 @@
           </w:tcPr>
           <w:p>
             <w:r>
-              <w:t xml:space="preserve">Ondersteund </w:t>
-            </w:r>
-            <w:r>
-              <w:t>COM-ports</w:t>
+              <w:t>Ondersteund COM-ports</w:t>
             </w:r>
           </w:p>
         </w:tc>
@@ -742,7 +806,187 @@
           </w:tcPr>
           <w:p>
             <w:r>
+              <w:t>Real Time Java</w:t>
+            </w:r>
+          </w:p>
+        </w:tc>
+        <w:tc>
+          <w:tcPr>
+            <w:tcW w:w="1131" w:type="dxa"/>
+          </w:tcPr>
+          <w:p>
+            <w:r>
+              <w:t>Ja</w:t>
+            </w:r>
+          </w:p>
+        </w:tc>
+        <w:tc>
+          <w:tcPr>
+            <w:tcW w:w="1864" w:type="dxa"/>
+          </w:tcPr>
+          <w:p>
+            <w:r>
+              <w:t xml:space="preserve">Een aantal geselecteerde (inclusief </w:t>
+            </w:r>
+            <w:proofErr w:type="spellStart"/>
+            <w:r>
+              <w:t>RTOS’s</w:t>
+            </w:r>
+            <w:proofErr w:type="spellEnd"/>
+            <w:r>
+              <w:t>)</w:t>
+            </w:r>
+          </w:p>
+        </w:tc>
+        <w:tc>
+          <w:tcPr>
+            <w:tcW w:w="1886" w:type="dxa"/>
+          </w:tcPr>
+          <w:p>
+            <w:r>
+              <w:t>Ondersteund COM-ports</w:t>
+            </w:r>
+          </w:p>
+        </w:tc>
+        <w:tc>
+          <w:tcPr>
+            <w:tcW w:w="1748" w:type="dxa"/>
+          </w:tcPr>
+          <w:p>
+            <w:r>
+              <w:t>Onbekend</w:t>
+            </w:r>
+          </w:p>
+        </w:tc>
+        <w:tc>
+          <w:tcPr>
+            <w:tcW w:w="1898" w:type="dxa"/>
+          </w:tcPr>
+          <w:p>
+            <w:r>
+              <w:t>4 (weinig)</w:t>
+            </w:r>
+          </w:p>
+        </w:tc>
+      </w:tr>
+      <w:tr>
+        <w:trPr>
+          <w:trHeight w:val="268"/>
+        </w:trPr>
+        <w:tc>
+          <w:tcPr>
+            <w:tcW w:w="851" w:type="dxa"/>
+          </w:tcPr>
+          <w:p>
+            <w:r>
               <w:t>C#</w:t>
+            </w:r>
+          </w:p>
+        </w:tc>
+        <w:tc>
+          <w:tcPr>
+            <w:tcW w:w="1131" w:type="dxa"/>
+          </w:tcPr>
+          <w:p>
+            <w:r>
+              <w:t>Nee</w:t>
+            </w:r>
+          </w:p>
+        </w:tc>
+        <w:tc>
+          <w:tcPr>
+            <w:tcW w:w="1864" w:type="dxa"/>
+          </w:tcPr>
+          <w:p>
+            <w:r>
+              <w:t xml:space="preserve">Draait enkel op </w:t>
+            </w:r>
+            <w:r>
+              <w:t xml:space="preserve"> Windows (</w:t>
+            </w:r>
+            <w:r>
+              <w:t>.NET</w:t>
+            </w:r>
+            <w:r>
+              <w:t>)</w:t>
+            </w:r>
+            <w:r>
+              <w:t xml:space="preserve"> of </w:t>
+            </w:r>
+            <w:r>
+              <w:t>aangepast OS</w:t>
+            </w:r>
+          </w:p>
+        </w:tc>
+        <w:tc>
+          <w:tcPr>
+            <w:tcW w:w="1886" w:type="dxa"/>
+          </w:tcPr>
+          <w:p>
+            <w:r>
+              <w:t>Ondersteund COM-ports</w:t>
+            </w:r>
+          </w:p>
+        </w:tc>
+        <w:tc>
+          <w:tcPr>
+            <w:tcW w:w="1748" w:type="dxa"/>
+          </w:tcPr>
+          <w:p>
+            <w:r>
+              <w:t xml:space="preserve">Ondersteund </w:t>
+            </w:r>
+            <w:proofErr w:type="spellStart"/>
+            <w:r>
+              <w:t>OpenCV</w:t>
+            </w:r>
+            <w:proofErr w:type="spellEnd"/>
+          </w:p>
+        </w:tc>
+        <w:tc>
+          <w:tcPr>
+            <w:tcW w:w="1898" w:type="dxa"/>
+          </w:tcPr>
+          <w:p>
+            <w:pPr>
+              <w:rPr>
+                <w:lang w:val="en-GB"/>
+              </w:rPr>
+            </w:pPr>
+            <w:r>
+              <w:rPr>
+                <w:lang w:val="en-GB"/>
+              </w:rPr>
+              <w:t>9 (</w:t>
+            </w:r>
+            <w:proofErr w:type="spellStart"/>
+            <w:r>
+              <w:rPr>
+                <w:lang w:val="en-GB"/>
+              </w:rPr>
+              <w:t>goed</w:t>
+            </w:r>
+            <w:proofErr w:type="spellEnd"/>
+            <w:r>
+              <w:rPr>
+                <w:lang w:val="en-GB"/>
+              </w:rPr>
+              <w:t>)</w:t>
+            </w:r>
+          </w:p>
+        </w:tc>
+      </w:tr>
+      <w:tr>
+        <w:trPr>
+          <w:trHeight w:val="268"/>
+        </w:trPr>
+        <w:tc>
+          <w:tcPr>
+            <w:tcW w:w="851" w:type="dxa"/>
+          </w:tcPr>
+          <w:p>
+            <w:r>
+              <w:t>Python</w:t>
             </w:r>
           </w:p>
         </w:tc>
@@ -771,29 +1015,9 @@
               <w:rPr>
                 <w:lang w:val="en-GB"/>
               </w:rPr>
-              <w:t>Draait</w:t>
+              <w:t>Velen</w:t>
             </w:r>
             <w:proofErr w:type="spellEnd"/>
-            <w:r>
-              <w:rPr>
-                <w:lang w:val="en-GB"/>
-              </w:rPr>
-              <w:t xml:space="preserve"> </w:t>
-            </w:r>
-            <w:proofErr w:type="spellStart"/>
-            <w:r>
-              <w:rPr>
-                <w:lang w:val="en-GB"/>
-              </w:rPr>
-              <w:t>enkel</w:t>
-            </w:r>
-            <w:proofErr w:type="spellEnd"/>
-            <w:r>
-              <w:rPr>
-                <w:lang w:val="en-GB"/>
-              </w:rPr>
-              <w:t xml:space="preserve"> op Windows</w:t>
-            </w:r>
           </w:p>
         </w:tc>
         <w:tc>
@@ -835,7 +1059,7 @@
               <w:rPr>
                 <w:lang w:val="en-GB"/>
               </w:rPr>
-              <w:t>9 (</w:t>
+              <w:t>7 (</w:t>
             </w:r>
             <w:proofErr w:type="spellStart"/>
             <w:r>
@@ -854,108 +1078,6 @@
           </w:p>
         </w:tc>
       </w:tr>
-      <w:tr>
-        <w:trPr>
-          <w:trHeight w:val="268"/>
-        </w:trPr>
-        <w:tc>
-          <w:tcPr>
-            <w:tcW w:w="851" w:type="dxa"/>
-          </w:tcPr>
-          <w:p>
-            <w:r>
-              <w:t>Python</w:t>
-            </w:r>
-          </w:p>
-        </w:tc>
-        <w:tc>
-          <w:tcPr>
-            <w:tcW w:w="1131" w:type="dxa"/>
-          </w:tcPr>
-          <w:p>
-            <w:r>
-              <w:t>Nee</w:t>
-            </w:r>
-          </w:p>
-        </w:tc>
-        <w:tc>
-          <w:tcPr>
-            <w:tcW w:w="1864" w:type="dxa"/>
-          </w:tcPr>
-          <w:p>
-            <w:pPr>
-              <w:rPr>
-                <w:lang w:val="en-GB"/>
-              </w:rPr>
-            </w:pPr>
-            <w:proofErr w:type="spellStart"/>
-            <w:r>
-              <w:rPr>
-                <w:lang w:val="en-GB"/>
-              </w:rPr>
-              <w:t>Velen</w:t>
-            </w:r>
-            <w:proofErr w:type="spellEnd"/>
-          </w:p>
-        </w:tc>
-        <w:tc>
-          <w:tcPr>
-            <w:tcW w:w="1886" w:type="dxa"/>
-          </w:tcPr>
-          <w:p>
-            <w:r>
-              <w:t>Ondersteund COM-ports</w:t>
-            </w:r>
-          </w:p>
-        </w:tc>
-        <w:tc>
-          <w:tcPr>
-            <w:tcW w:w="1748" w:type="dxa"/>
-          </w:tcPr>
-          <w:p>
-            <w:r>
-              <w:t xml:space="preserve">Ondersteund </w:t>
-            </w:r>
-            <w:proofErr w:type="spellStart"/>
-            <w:r>
-              <w:t>OpenCV</w:t>
-            </w:r>
-            <w:proofErr w:type="spellEnd"/>
-          </w:p>
-        </w:tc>
-        <w:tc>
-          <w:tcPr>
-            <w:tcW w:w="1898" w:type="dxa"/>
-          </w:tcPr>
-          <w:p>
-            <w:pPr>
-              <w:rPr>
-                <w:lang w:val="en-GB"/>
-              </w:rPr>
-            </w:pPr>
-            <w:r>
-              <w:rPr>
-                <w:lang w:val="en-GB"/>
-              </w:rPr>
-              <w:t>7 (</w:t>
-            </w:r>
-            <w:proofErr w:type="spellStart"/>
-            <w:r>
-              <w:rPr>
-                <w:lang w:val="en-GB"/>
-              </w:rPr>
-              <w:t>goed</w:t>
-            </w:r>
-            <w:proofErr w:type="spellEnd"/>
-            <w:r>
-              <w:rPr>
-                <w:lang w:val="en-GB"/>
-              </w:rPr>
-              <w:t>)</w:t>
-            </w:r>
-          </w:p>
-        </w:tc>
-      </w:tr>
     </w:tbl>
     <w:p>
       <w:pPr>
@@ -966,19 +1088,110 @@
     </w:p>
     <w:p>
       <w:r>
-        <w:t xml:space="preserve">C++ blijkt het meest geschikt voor onze opdracht. </w:t>
-      </w:r>
-      <w:r>
-        <w:t>Het heeft dezelfde mogelijkheden als de andere programmeertalen maar daarnaast  is het real</w:t>
-      </w:r>
-      <w:r>
+        <w:t>Onze voorkeur gaat naar een real-time progra</w:t>
+      </w:r>
+      <w:r>
+        <w:t>mmeertaal met deterministische timing. Het reageren van de robot moet voorspelbaar zijn</w:t>
+      </w:r>
+      <w:r>
+        <w:t xml:space="preserve"> om zeker te zijn dat hij het balletje altijd raakt</w:t>
+      </w:r>
+      <w:r>
+        <w:t>.</w:t>
+      </w:r>
+      <w:r>
+        <w:t xml:space="preserve"> Een niet real-time programmeertaal kan op een verantwoorde wijze gebruikt worden, echter zal het invoegen van een </w:t>
+      </w:r>
+      <w:proofErr w:type="spellStart"/>
+      <w:r>
+        <w:t>library</w:t>
+      </w:r>
+      <w:proofErr w:type="spellEnd"/>
+      <w:r>
+        <w:t xml:space="preserve"> heel waarschijnlijk dit gedrag wegnemen.</w:t>
+      </w:r>
+    </w:p>
+    <w:p/>
+    <w:p/>
+    <w:p>
+      <w:pPr>
+        <w:rPr>
+          <w:lang w:val="en-GB"/>
+        </w:rPr>
+      </w:pPr>
+      <w:r>
+        <w:rPr>
+          <w:lang w:val="en-GB"/>
+        </w:rPr>
+        <w:t xml:space="preserve">RTOS </w:t>
+      </w:r>
+      <w:proofErr w:type="spellStart"/>
+      <w:r>
+        <w:rPr>
+          <w:lang w:val="en-GB"/>
+        </w:rPr>
+        <w:t>voor</w:t>
+      </w:r>
+      <w:proofErr w:type="spellEnd"/>
+      <w:r>
+        <w:rPr>
+          <w:lang w:val="en-GB"/>
+        </w:rPr>
+        <w:t xml:space="preserve"> Real Time Java: </w:t>
+      </w:r>
+      <w:hyperlink r:id="rId8" w:history="1">
+        <w:r>
+          <w:rPr>
+            <w:rStyle w:val="Hyperlink"/>
+            <w:lang w:val="en-GB"/>
+          </w:rPr>
+          <w:t>http://rtos.com/partners/category/tools#aicas_realtime</w:t>
+        </w:r>
+      </w:hyperlink>
+    </w:p>
+    <w:p>
+      <w:pPr>
+        <w:rPr>
+          <w:lang w:val="en-GB"/>
+        </w:rPr>
+      </w:pPr>
+      <w:r>
+        <w:rPr>
+          <w:lang w:val="en-GB"/>
+        </w:rPr>
+        <w:t xml:space="preserve">C# native </w:t>
+      </w:r>
+      <w:proofErr w:type="spellStart"/>
+      <w:r>
+        <w:rPr>
+          <w:lang w:val="en-GB"/>
+        </w:rPr>
+        <w:t>linux</w:t>
+      </w:r>
+      <w:proofErr w:type="spellEnd"/>
+      <w:r>
+        <w:rPr>
+          <w:lang w:val="en-GB"/>
+        </w:rPr>
+        <w:t xml:space="preserve">: </w:t>
+      </w:r>
+      <w:hyperlink r:id="rId9" w:history="1">
+        <w:r>
+          <w:rPr>
+            <w:rStyle w:val="Hyperlink"/>
+            <w:lang w:val="en-GB"/>
+          </w:rPr>
+          <w:t>http://www.itwriting.com/blog/8361-microsofts-new-open-source-direction-for-c-and-net-and-native-compilation-too-anders-hejslberg-explains.html</w:t>
+        </w:r>
+      </w:hyperlink>
+      <w:r>
+        <w:rPr>
+          <w:lang w:val="en-GB"/>
+        </w:rPr>
         <w:t xml:space="preserve"> </w:t>
       </w:r>
       <w:bookmarkStart w:id="0" w:name="_GoBack"/>
       <w:bookmarkEnd w:id="0"/>
-      <w:r>
-        <w:t>time en kan het gebruikt worden op verschillende besturingssystemen.</w:t>
-      </w:r>
     </w:p>
     <w:sectPr>
       <w:pgSz w:w="11906" w:h="16838"/>

</xml_diff>

<commit_message>
Added conclusie - Programmeertaal.
</commit_message>
<xml_diff>
--- a/documents/OnderzoeksRapport/Programmeertaal RV-2AJ.docx
+++ b/documents/OnderzoeksRapport/Programmeertaal RV-2AJ.docx
@@ -111,9 +111,11 @@
       <w:r>
         <w:t xml:space="preserve">Wanneer er gebruik wordt gemaakt van een (normaal) besturingssysteem kan het zijn dat je programma door de </w:t>
       </w:r>
+      <w:proofErr w:type="spellStart"/>
       <w:r>
         <w:t>scheduler</w:t>
       </w:r>
+      <w:proofErr w:type="spellEnd"/>
       <w:r>
         <w:t xml:space="preserve"> of achtergrondprocessen vertraagd of onderbroken wordt.</w:t>
       </w:r>
@@ -167,7 +169,15 @@
         <w:t xml:space="preserve">time is. De </w:t>
       </w:r>
       <w:r>
-        <w:t xml:space="preserve">Java garbage collector kan er bijvoorbeeld voor zorgen dat </w:t>
+        <w:t xml:space="preserve">Java </w:t>
+      </w:r>
+      <w:proofErr w:type="spellStart"/>
+      <w:r>
+        <w:t>garbage</w:t>
+      </w:r>
+      <w:proofErr w:type="spellEnd"/>
+      <w:r>
+        <w:t xml:space="preserve"> collector kan er bijvoorbeeld voor zorgen dat </w:t>
       </w:r>
       <w:r>
         <w:t xml:space="preserve">het programma </w:t>
@@ -231,8 +241,6 @@
       <w:r>
         <w:t>de taal hiervoor een mogelijkheid ondersteunt. Ook is het wenselijk dat het traceren van een object ‘snel’ gaat.</w:t>
       </w:r>
-      <w:bookmarkStart w:id="0" w:name="_GoBack"/>
-      <w:bookmarkEnd w:id="0"/>
     </w:p>
     <w:p>
       <w:pPr>
@@ -348,9 +356,11 @@
             <w:tcW w:w="1048" w:type="dxa"/>
           </w:tcPr>
           <w:p>
+            <w:proofErr w:type="spellStart"/>
             <w:r>
               <w:t>Userbase</w:t>
             </w:r>
+            <w:proofErr w:type="spellEnd"/>
             <w:r>
               <w:t xml:space="preserve"> (0 tot 5)</w:t>
             </w:r>
@@ -784,12 +794,42 @@
                 <w:lang w:val="en-GB"/>
               </w:rPr>
             </w:pPr>
+            <w:proofErr w:type="spellStart"/>
             <w:r>
               <w:rPr>
                 <w:lang w:val="en-GB"/>
               </w:rPr>
-              <w:t>Een aantal geselecteerde</w:t>
-            </w:r>
+              <w:t>Een</w:t>
+            </w:r>
+            <w:proofErr w:type="spellEnd"/>
+            <w:r>
+              <w:rPr>
+                <w:lang w:val="en-GB"/>
+              </w:rPr>
+              <w:t xml:space="preserve"> </w:t>
+            </w:r>
+            <w:proofErr w:type="spellStart"/>
+            <w:r>
+              <w:rPr>
+                <w:lang w:val="en-GB"/>
+              </w:rPr>
+              <w:t>aantal</w:t>
+            </w:r>
+            <w:proofErr w:type="spellEnd"/>
+            <w:r>
+              <w:rPr>
+                <w:lang w:val="en-GB"/>
+              </w:rPr>
+              <w:t xml:space="preserve"> </w:t>
+            </w:r>
+            <w:proofErr w:type="spellStart"/>
+            <w:r>
+              <w:rPr>
+                <w:lang w:val="en-GB"/>
+              </w:rPr>
+              <w:t>geselecteerde</w:t>
+            </w:r>
+            <w:proofErr w:type="spellEnd"/>
           </w:p>
         </w:tc>
         <w:tc>
@@ -876,7 +916,10 @@
         <w:t>op tijd is. Daarbij is het 1x missen van een deadline niet gevaarlijk maar vaak wel jammer.</w:t>
       </w:r>
       <w:r>
-        <w:t xml:space="preserve"> Bij soft real-time zou een </w:t>
+        <w:t xml:space="preserve"> Bij soft real-time kan</w:t>
+      </w:r>
+      <w:r>
+        <w:t xml:space="preserve"> een </w:t>
       </w:r>
       <w:r>
         <w:t>W</w:t>
@@ -897,7 +940,15 @@
         <w:t>time (wanneer uitgevoerd op een RTOS). Dit wil zeggen d</w:t>
       </w:r>
       <w:r>
-        <w:t>at de timing deterministisch/berekenbaar. C/C++ wordt gecompileerd naar machinetaal/assembler die direct uitgevoerd kan worden. Er is geen garbage collector of virtual machine die het programma pauzeren.</w:t>
+        <w:t xml:space="preserve">at de timing deterministisch/berekenbaar. C/C++ wordt gecompileerd naar machinetaal/assembler die direct uitgevoerd kan worden. Er is geen </w:t>
+      </w:r>
+      <w:proofErr w:type="spellStart"/>
+      <w:r>
+        <w:t>garbage</w:t>
+      </w:r>
+      <w:proofErr w:type="spellEnd"/>
+      <w:r>
+        <w:t xml:space="preserve"> collector of virtual machine die het programma pauzeren.</w:t>
       </w:r>
     </w:p>
     <w:p/>
@@ -927,7 +978,23 @@
         <w:t xml:space="preserve">. De code </w:t>
       </w:r>
       <w:r>
-        <w:t>draait op een virtual machine, deze zorgt voor run-time optimalisatie en garbage collection. Door het run</w:t>
+        <w:t xml:space="preserve">draait op een virtual machine, deze zorgt voor run-time optimalisatie en </w:t>
+      </w:r>
+      <w:proofErr w:type="spellStart"/>
+      <w:r>
+        <w:t>garbage</w:t>
+      </w:r>
+      <w:proofErr w:type="spellEnd"/>
+      <w:r>
+        <w:t xml:space="preserve"> </w:t>
+      </w:r>
+      <w:proofErr w:type="spellStart"/>
+      <w:r>
+        <w:t>collection</w:t>
+      </w:r>
+      <w:proofErr w:type="spellEnd"/>
+      <w:r>
+        <w:t>. Door het run</w:t>
       </w:r>
       <w:r>
         <w:t>-</w:t>
@@ -945,7 +1012,23 @@
         <w:t xml:space="preserve"> of </w:t>
       </w:r>
       <w:r>
-        <w:t>weinig te zeggen over hoe de code wordt uitgevoerd en kan daarnaast de garbage collection het programma pauzeren.</w:t>
+        <w:t xml:space="preserve">weinig te zeggen over hoe de code wordt uitgevoerd en kan daarnaast de </w:t>
+      </w:r>
+      <w:proofErr w:type="spellStart"/>
+      <w:r>
+        <w:t>garbage</w:t>
+      </w:r>
+      <w:proofErr w:type="spellEnd"/>
+      <w:r>
+        <w:t xml:space="preserve"> </w:t>
+      </w:r>
+      <w:proofErr w:type="spellStart"/>
+      <w:r>
+        <w:t>collection</w:t>
+      </w:r>
+      <w:proofErr w:type="spellEnd"/>
+      <w:r>
+        <w:t xml:space="preserve"> het programma pauzeren.</w:t>
       </w:r>
     </w:p>
     <w:p/>
@@ -976,13 +1059,7 @@
         <w:t>deze ook real-time gedrag kan implementeren. Ook is het in sommige gevallen mogelijk om Java/C#/Python te gebruiken en zal dit de tijdsafwijking verminderen tegenover een niet real-time OS.</w:t>
       </w:r>
     </w:p>
-    <w:p>
-      <w:pPr>
-        <w:rPr>
-          <w:lang w:val="en-GB"/>
-        </w:rPr>
-      </w:pPr>
-    </w:p>
+    <w:p/>
     <w:p>
       <w:r>
         <w:t>Onze vo</w:t>
@@ -1015,7 +1092,15 @@
         <w:t>.</w:t>
       </w:r>
       <w:r>
-        <w:t xml:space="preserve"> Een niet real-time programmeertaal kan op een verantwoorde wijze gebruikt worden, echter zal het invoegen van een library heel waarschijnlijk dit gedrag wegnemen.</w:t>
+        <w:t xml:space="preserve"> Een niet real-time programmeertaal kan op een verantwoorde wijze gebruikt worden, echter zal het invoegen van een </w:t>
+      </w:r>
+      <w:proofErr w:type="spellStart"/>
+      <w:r>
+        <w:t>library</w:t>
+      </w:r>
+      <w:proofErr w:type="spellEnd"/>
+      <w:r>
+        <w:t xml:space="preserve"> heel waarschijnlijk dit gedrag wegnemen.</w:t>
       </w:r>
     </w:p>
     <w:p/>
@@ -1074,7 +1159,21 @@
         <w:rPr>
           <w:lang w:val="en-GB"/>
         </w:rPr>
-        <w:t>Real-time operating system on x86 by intel:</w:t>
+        <w:t xml:space="preserve">Real-time operating system on x86 by </w:t>
+      </w:r>
+      <w:proofErr w:type="spellStart"/>
+      <w:r>
+        <w:rPr>
+          <w:lang w:val="en-GB"/>
+        </w:rPr>
+        <w:t>intel</w:t>
+      </w:r>
+      <w:proofErr w:type="spellEnd"/>
+      <w:r>
+        <w:rPr>
+          <w:lang w:val="en-GB"/>
+        </w:rPr>
+        <w:t>:</w:t>
       </w:r>
       <w:r>
         <w:rPr>
@@ -1124,7 +1223,35 @@
           <w:lang w:val="en-GB"/>
         </w:rPr>
         <w:br/>
-        <w:t>(Normaal) Java/.Net niet hard real</w:t>
+        <w:t>(</w:t>
+      </w:r>
+      <w:proofErr w:type="spellStart"/>
+      <w:r>
+        <w:rPr>
+          <w:lang w:val="en-GB"/>
+        </w:rPr>
+        <w:t>Normaal</w:t>
+      </w:r>
+      <w:proofErr w:type="spellEnd"/>
+      <w:r>
+        <w:rPr>
+          <w:lang w:val="en-GB"/>
+        </w:rPr>
+        <w:t xml:space="preserve">) Java/.Net </w:t>
+      </w:r>
+      <w:proofErr w:type="spellStart"/>
+      <w:r>
+        <w:rPr>
+          <w:lang w:val="en-GB"/>
+        </w:rPr>
+        <w:t>niet</w:t>
+      </w:r>
+      <w:proofErr w:type="spellEnd"/>
+      <w:r>
+        <w:rPr>
+          <w:lang w:val="en-GB"/>
+        </w:rPr>
+        <w:t xml:space="preserve"> hard real</w:t>
       </w:r>
       <w:r>
         <w:rPr>
@@ -1164,7 +1291,21 @@
         <w:rPr>
           <w:lang w:val="en-GB"/>
         </w:rPr>
-        <w:t xml:space="preserve">RTOS voor Real Time Java: </w:t>
+        <w:t xml:space="preserve">RTOS </w:t>
+      </w:r>
+      <w:proofErr w:type="spellStart"/>
+      <w:r>
+        <w:rPr>
+          <w:lang w:val="en-GB"/>
+        </w:rPr>
+        <w:t>voor</w:t>
+      </w:r>
+      <w:proofErr w:type="spellEnd"/>
+      <w:r>
+        <w:rPr>
+          <w:lang w:val="en-GB"/>
+        </w:rPr>
+        <w:t xml:space="preserve"> Real Time Java: </w:t>
       </w:r>
       <w:hyperlink r:id="rId15" w:anchor="aicas_realtime" w:history="1">
         <w:r>
@@ -1186,7 +1327,21 @@
         <w:rPr>
           <w:lang w:val="en-GB"/>
         </w:rPr>
-        <w:t xml:space="preserve">C# native linux: </w:t>
+        <w:t xml:space="preserve">C# native </w:t>
+      </w:r>
+      <w:proofErr w:type="spellStart"/>
+      <w:r>
+        <w:rPr>
+          <w:lang w:val="en-GB"/>
+        </w:rPr>
+        <w:t>linux</w:t>
+      </w:r>
+      <w:proofErr w:type="spellEnd"/>
+      <w:r>
+        <w:rPr>
+          <w:lang w:val="en-GB"/>
+        </w:rPr>
+        <w:t xml:space="preserve">: </w:t>
       </w:r>
       <w:hyperlink r:id="rId16" w:history="1">
         <w:r>
@@ -1197,12 +1352,259 @@
           <w:t>http://www.itwriting.com/blog/8361-microsofts-new-open-source-direction-for-c-and-net-and-native-compilation-too-anders-hejslberg-explains.html</w:t>
         </w:r>
       </w:hyperlink>
-      <w:r>
+    </w:p>
+    <w:p>
+      <w:pPr>
         <w:rPr>
           <w:lang w:val="en-GB"/>
         </w:rPr>
+      </w:pPr>
+      <w:r>
+        <w:rPr>
+          <w:lang w:val="en-GB"/>
+        </w:rPr>
+        <w:br w:type="page"/>
+      </w:r>
+    </w:p>
+    <w:p>
+      <w:pPr>
+        <w:pStyle w:val="Kop1"/>
+        <w:rPr>
+          <w:lang w:val="en-GB"/>
+        </w:rPr>
+      </w:pPr>
+      <w:proofErr w:type="spellStart"/>
+      <w:r>
+        <w:rPr>
+          <w:lang w:val="en-GB"/>
+        </w:rPr>
+        <w:lastRenderedPageBreak/>
+        <w:t>Conclusie</w:t>
+      </w:r>
+      <w:proofErr w:type="spellEnd"/>
+    </w:p>
+    <w:p>
+      <w:pPr>
+        <w:rPr>
+          <w:lang w:val="en-GB"/>
+        </w:rPr>
+      </w:pPr>
+    </w:p>
+    <w:p>
+      <w:pPr>
+        <w:pStyle w:val="Kop2"/>
+        <w:rPr>
+          <w:lang w:val="en-GB"/>
+        </w:rPr>
+      </w:pPr>
+      <w:proofErr w:type="spellStart"/>
+      <w:r>
+        <w:rPr>
+          <w:lang w:val="en-GB"/>
+        </w:rPr>
+        <w:t>Programmeertaal</w:t>
+      </w:r>
+      <w:proofErr w:type="spellEnd"/>
+    </w:p>
+    <w:p>
+      <w:r>
+        <w:t xml:space="preserve">Uiteindelijk is C++ de beste keuze voor het programmeren </w:t>
+      </w:r>
+      <w:r>
+        <w:t>van een aansturingsprogramma voor de robot. Door C++ te gebruiken kunnen we ook in C schrijven. C++ compilers kunnen in zekere zin ook C compileren.</w:t>
+      </w:r>
+      <w:r>
+        <w:t xml:space="preserve"> Er zijn kleine (vaak syntactische) verschillen. [</w:t>
+      </w:r>
+      <w:r>
+        <w:t>http://www.cprogramming.com/tutorial/c-</w:t>
+      </w:r>
+      <w:proofErr w:type="spellStart"/>
+      <w:r>
+        <w:t>vs</w:t>
+      </w:r>
+      <w:proofErr w:type="spellEnd"/>
+      <w:r>
+        <w:t>-c++.html</w:t>
+      </w:r>
+      <w:r>
+        <w:t xml:space="preserve">] Ook kan in C++ </w:t>
+      </w:r>
+      <w:proofErr w:type="spellStart"/>
+      <w:r>
+        <w:t>inline</w:t>
+      </w:r>
+      <w:proofErr w:type="spellEnd"/>
+      <w:r>
         <w:t xml:space="preserve"> </w:t>
       </w:r>
+      <w:proofErr w:type="spellStart"/>
+      <w:r>
+        <w:t>assembly</w:t>
+      </w:r>
+      <w:proofErr w:type="spellEnd"/>
+      <w:r>
+        <w:t xml:space="preserve"> gebruikt worden [</w:t>
+      </w:r>
+      <w:r>
+        <w:t>http://www.codeproject.com/Articles/15971/Using-Inline-Assembly-in-C-C</w:t>
+      </w:r>
+      <w:r>
+        <w:t>].</w:t>
+      </w:r>
+    </w:p>
+    <w:p>
+      <w:r>
+        <w:t xml:space="preserve">C++ kan worden gecompileerd naar machine instructies, in principe kan bij </w:t>
+      </w:r>
+      <w:r>
+        <w:t>C/</w:t>
+      </w:r>
+      <w:r>
+        <w:t>C++ bepaald worden wat de maximale executietijd van een blok code is (aantal instructies*tijd per instructie). Daarnaast is het atomisch uitvoeren van code (in theorie) mogelijk. Men weet dan zeker dat twee instructies elkaar volgen. Het vervelende is wel dat een besturingssysteem de processor kan kapen waarbij tussendoor andere code wordt uitgevoerd. Hierdoor zal er dus in de praktijk “</w:t>
+      </w:r>
+      <w:proofErr w:type="spellStart"/>
+      <w:r>
+        <w:t>jitter</w:t>
+      </w:r>
+      <w:proofErr w:type="spellEnd"/>
+      <w:r>
+        <w:t>” ontstaan (meer hierover bij RTOS).</w:t>
+      </w:r>
+      <w:r>
+        <w:t xml:space="preserve"> Real-time Java was in ons onderzoek een andere kanshebber. RT-Java is wel een interessante mogelijkheid, maar het is onbekend of de videoherkenning </w:t>
+      </w:r>
+      <w:proofErr w:type="spellStart"/>
+      <w:r>
+        <w:t>libraries</w:t>
+      </w:r>
+      <w:proofErr w:type="spellEnd"/>
+      <w:r>
+        <w:t xml:space="preserve"> ermee compatibel zijn.</w:t>
+      </w:r>
+    </w:p>
+    <w:p>
+      <w:r>
+        <w:t xml:space="preserve">Ook voldoet </w:t>
+      </w:r>
+      <w:r>
+        <w:t>C++ aan de eisen om COM-poort ondersteuning en videoherkenning te hebben. En ten slot</w:t>
+      </w:r>
+      <w:r>
+        <w:t xml:space="preserve"> is C++ een bekende taal. Hierdoor zijn er meer mensen te vinden die antwoord kunnen geven op vragen. Als met een onbekende taal gewerkt wordt, nemen we het risico dat niemand weet waarom iets niet werkt.</w:t>
+      </w:r>
+    </w:p>
+    <w:p/>
+    <w:p>
+      <w:r>
+        <w:t>Keuze voor C++:</w:t>
+      </w:r>
+    </w:p>
+    <w:p>
+      <w:pPr>
+        <w:pStyle w:val="Lijstalinea"/>
+        <w:numPr>
+          <w:ilvl w:val="0"/>
+          <w:numId w:val="4"/>
+        </w:numPr>
+      </w:pPr>
+      <w:r>
+        <w:t>Compatibiliteit met C (</w:t>
+      </w:r>
+      <w:r>
+        <w:t xml:space="preserve">en </w:t>
+      </w:r>
+      <w:proofErr w:type="spellStart"/>
+      <w:r>
+        <w:t>assembly</w:t>
+      </w:r>
+      <w:proofErr w:type="spellEnd"/>
+      <w:r>
+        <w:t>)</w:t>
+      </w:r>
+    </w:p>
+    <w:p>
+      <w:pPr>
+        <w:pStyle w:val="Lijstalinea"/>
+        <w:numPr>
+          <w:ilvl w:val="0"/>
+          <w:numId w:val="4"/>
+        </w:numPr>
+      </w:pPr>
+      <w:r>
+        <w:t>Real-time</w:t>
+      </w:r>
+    </w:p>
+    <w:p>
+      <w:pPr>
+        <w:pStyle w:val="Lijstalinea"/>
+        <w:numPr>
+          <w:ilvl w:val="0"/>
+          <w:numId w:val="4"/>
+        </w:numPr>
+      </w:pPr>
+      <w:r>
+        <w:t>Draait niet op een Virtual Machine (extra laag op OS)</w:t>
+      </w:r>
+    </w:p>
+    <w:p>
+      <w:pPr>
+        <w:pStyle w:val="Lijstalinea"/>
+        <w:numPr>
+          <w:ilvl w:val="0"/>
+          <w:numId w:val="4"/>
+        </w:numPr>
+      </w:pPr>
+      <w:r>
+        <w:t xml:space="preserve">Benodigde randvoorwaarden behaald (COM-poort ondersteuning en videoherkenning </w:t>
+      </w:r>
+      <w:proofErr w:type="spellStart"/>
+      <w:r>
+        <w:t>libraries</w:t>
+      </w:r>
+      <w:proofErr w:type="spellEnd"/>
+    </w:p>
+    <w:p>
+      <w:pPr>
+        <w:pStyle w:val="Lijstalinea"/>
+        <w:numPr>
+          <w:ilvl w:val="0"/>
+          <w:numId w:val="4"/>
+        </w:numPr>
+      </w:pPr>
+      <w:r>
+        <w:t>Goede user</w:t>
+      </w:r>
+      <w:r>
+        <w:t xml:space="preserve"> base</w:t>
+      </w:r>
+    </w:p>
+    <w:p/>
+    <w:p>
+      <w:pPr>
+        <w:pStyle w:val="Kop2"/>
+      </w:pPr>
+      <w:r>
+        <w:t>Operating system</w:t>
+      </w:r>
+    </w:p>
+    <w:p>
+      <w:r>
+        <w:t>Tijdens het onderzoek kwamen we tot de conclusie dat een op</w:t>
+      </w:r>
+      <w:r>
+        <w:t xml:space="preserve">erating system (vooral Windows) </w:t>
+      </w:r>
+      <w:proofErr w:type="spellStart"/>
+      <w:r>
+        <w:t>jitter</w:t>
+      </w:r>
+      <w:proofErr w:type="spellEnd"/>
+      <w:r>
+        <w:t xml:space="preserve"> kan introduceren. Het probleem hierbij is dat </w:t>
+      </w:r>
+      <w:bookmarkStart w:id="0" w:name="_GoBack"/>
+      <w:bookmarkEnd w:id="0"/>
     </w:p>
     <w:sectPr>
       <w:pgSz w:w="11906" w:h="16838"/>
@@ -1255,6 +1657,231 @@
 <file path=word/numbering.xml><?xml version="1.0" encoding="utf-8"?>
 <w:numbering xmlns:wpc="http://schemas.microsoft.com/office/word/2010/wordprocessingCanvas" xmlns:mc="http://schemas.openxmlformats.org/markup-compatibility/2006" xmlns:o="urn:schemas-microsoft-com:office:office" xmlns:r="http://schemas.openxmlformats.org/officeDocument/2006/relationships" xmlns:m="http://schemas.openxmlformats.org/officeDocument/2006/math" xmlns:v="urn:schemas-microsoft-com:vml" xmlns:wp14="http://schemas.microsoft.com/office/word/2010/wordprocessingDrawing" xmlns:wp="http://schemas.openxmlformats.org/drawingml/2006/wordprocessingDrawing" xmlns:w10="urn:schemas-microsoft-com:office:word" xmlns:w="http://schemas.openxmlformats.org/wordprocessingml/2006/main" xmlns:w14="http://schemas.microsoft.com/office/word/2010/wordml" xmlns:wpg="http://schemas.microsoft.com/office/word/2010/wordprocessingGroup" xmlns:wpi="http://schemas.microsoft.com/office/word/2010/wordprocessingInk" xmlns:wne="http://schemas.microsoft.com/office/word/2006/wordml" xmlns:wps="http://schemas.microsoft.com/office/word/2010/wordprocessingShape" mc:Ignorable="w14 wp14">
   <w:abstractNum w:abstractNumId="0">
+    <w:nsid w:val="212A0ADD"/>
+    <w:multiLevelType w:val="hybridMultilevel"/>
+    <w:tmpl w:val="D1AA1F6E"/>
+    <w:lvl w:ilvl="0" w:tplc="04130001">
+      <w:start w:val="1"/>
+      <w:numFmt w:val="bullet"/>
+      <w:lvlText w:val=""/>
+      <w:lvlJc w:val="left"/>
+      <w:pPr>
+        <w:ind w:left="360" w:hanging="360"/>
+      </w:pPr>
+      <w:rPr>
+        <w:rFonts w:ascii="Symbol" w:hAnsi="Symbol" w:hint="default"/>
+      </w:rPr>
+    </w:lvl>
+    <w:lvl w:ilvl="1" w:tplc="04130003" w:tentative="1">
+      <w:start w:val="1"/>
+      <w:numFmt w:val="bullet"/>
+      <w:lvlText w:val="o"/>
+      <w:lvlJc w:val="left"/>
+      <w:pPr>
+        <w:ind w:left="1080" w:hanging="360"/>
+      </w:pPr>
+      <w:rPr>
+        <w:rFonts w:ascii="Courier New" w:hAnsi="Courier New" w:cs="Courier New" w:hint="default"/>
+      </w:rPr>
+    </w:lvl>
+    <w:lvl w:ilvl="2" w:tplc="04130005" w:tentative="1">
+      <w:start w:val="1"/>
+      <w:numFmt w:val="bullet"/>
+      <w:lvlText w:val=""/>
+      <w:lvlJc w:val="left"/>
+      <w:pPr>
+        <w:ind w:left="1800" w:hanging="360"/>
+      </w:pPr>
+      <w:rPr>
+        <w:rFonts w:ascii="Wingdings" w:hAnsi="Wingdings" w:hint="default"/>
+      </w:rPr>
+    </w:lvl>
+    <w:lvl w:ilvl="3" w:tplc="04130001" w:tentative="1">
+      <w:start w:val="1"/>
+      <w:numFmt w:val="bullet"/>
+      <w:lvlText w:val=""/>
+      <w:lvlJc w:val="left"/>
+      <w:pPr>
+        <w:ind w:left="2520" w:hanging="360"/>
+      </w:pPr>
+      <w:rPr>
+        <w:rFonts w:ascii="Symbol" w:hAnsi="Symbol" w:hint="default"/>
+      </w:rPr>
+    </w:lvl>
+    <w:lvl w:ilvl="4" w:tplc="04130003" w:tentative="1">
+      <w:start w:val="1"/>
+      <w:numFmt w:val="bullet"/>
+      <w:lvlText w:val="o"/>
+      <w:lvlJc w:val="left"/>
+      <w:pPr>
+        <w:ind w:left="3240" w:hanging="360"/>
+      </w:pPr>
+      <w:rPr>
+        <w:rFonts w:ascii="Courier New" w:hAnsi="Courier New" w:cs="Courier New" w:hint="default"/>
+      </w:rPr>
+    </w:lvl>
+    <w:lvl w:ilvl="5" w:tplc="04130005" w:tentative="1">
+      <w:start w:val="1"/>
+      <w:numFmt w:val="bullet"/>
+      <w:lvlText w:val=""/>
+      <w:lvlJc w:val="left"/>
+      <w:pPr>
+        <w:ind w:left="3960" w:hanging="360"/>
+      </w:pPr>
+      <w:rPr>
+        <w:rFonts w:ascii="Wingdings" w:hAnsi="Wingdings" w:hint="default"/>
+      </w:rPr>
+    </w:lvl>
+    <w:lvl w:ilvl="6" w:tplc="04130001" w:tentative="1">
+      <w:start w:val="1"/>
+      <w:numFmt w:val="bullet"/>
+      <w:lvlText w:val=""/>
+      <w:lvlJc w:val="left"/>
+      <w:pPr>
+        <w:ind w:left="4680" w:hanging="360"/>
+      </w:pPr>
+      <w:rPr>
+        <w:rFonts w:ascii="Symbol" w:hAnsi="Symbol" w:hint="default"/>
+      </w:rPr>
+    </w:lvl>
+    <w:lvl w:ilvl="7" w:tplc="04130003" w:tentative="1">
+      <w:start w:val="1"/>
+      <w:numFmt w:val="bullet"/>
+      <w:lvlText w:val="o"/>
+      <w:lvlJc w:val="left"/>
+      <w:pPr>
+        <w:ind w:left="5400" w:hanging="360"/>
+      </w:pPr>
+      <w:rPr>
+        <w:rFonts w:ascii="Courier New" w:hAnsi="Courier New" w:cs="Courier New" w:hint="default"/>
+      </w:rPr>
+    </w:lvl>
+    <w:lvl w:ilvl="8" w:tplc="04130005" w:tentative="1">
+      <w:start w:val="1"/>
+      <w:numFmt w:val="bullet"/>
+      <w:lvlText w:val=""/>
+      <w:lvlJc w:val="left"/>
+      <w:pPr>
+        <w:ind w:left="6120" w:hanging="360"/>
+      </w:pPr>
+      <w:rPr>
+        <w:rFonts w:ascii="Wingdings" w:hAnsi="Wingdings" w:hint="default"/>
+      </w:rPr>
+    </w:lvl>
+  </w:abstractNum>
+  <w:abstractNum w:abstractNumId="1">
+    <w:nsid w:val="4EA02458"/>
+    <w:multiLevelType w:val="hybridMultilevel"/>
+    <w:tmpl w:val="4C606CF4"/>
+    <w:lvl w:ilvl="0" w:tplc="0AFCDA40">
+      <w:numFmt w:val="bullet"/>
+      <w:lvlText w:val="-"/>
+      <w:lvlJc w:val="left"/>
+      <w:pPr>
+        <w:ind w:left="720" w:hanging="360"/>
+      </w:pPr>
+      <w:rPr>
+        <w:rFonts w:ascii="Calibri" w:eastAsiaTheme="minorHAnsi" w:hAnsi="Calibri" w:cstheme="minorBidi" w:hint="default"/>
+      </w:rPr>
+    </w:lvl>
+    <w:lvl w:ilvl="1" w:tplc="04130003" w:tentative="1">
+      <w:start w:val="1"/>
+      <w:numFmt w:val="bullet"/>
+      <w:lvlText w:val="o"/>
+      <w:lvlJc w:val="left"/>
+      <w:pPr>
+        <w:ind w:left="1440" w:hanging="360"/>
+      </w:pPr>
+      <w:rPr>
+        <w:rFonts w:ascii="Courier New" w:hAnsi="Courier New" w:cs="Courier New" w:hint="default"/>
+      </w:rPr>
+    </w:lvl>
+    <w:lvl w:ilvl="2" w:tplc="04130005" w:tentative="1">
+      <w:start w:val="1"/>
+      <w:numFmt w:val="bullet"/>
+      <w:lvlText w:val=""/>
+      <w:lvlJc w:val="left"/>
+      <w:pPr>
+        <w:ind w:left="2160" w:hanging="360"/>
+      </w:pPr>
+      <w:rPr>
+        <w:rFonts w:ascii="Wingdings" w:hAnsi="Wingdings" w:hint="default"/>
+      </w:rPr>
+    </w:lvl>
+    <w:lvl w:ilvl="3" w:tplc="04130001" w:tentative="1">
+      <w:start w:val="1"/>
+      <w:numFmt w:val="bullet"/>
+      <w:lvlText w:val=""/>
+      <w:lvlJc w:val="left"/>
+      <w:pPr>
+        <w:ind w:left="2880" w:hanging="360"/>
+      </w:pPr>
+      <w:rPr>
+        <w:rFonts w:ascii="Symbol" w:hAnsi="Symbol" w:hint="default"/>
+      </w:rPr>
+    </w:lvl>
+    <w:lvl w:ilvl="4" w:tplc="04130003" w:tentative="1">
+      <w:start w:val="1"/>
+      <w:numFmt w:val="bullet"/>
+      <w:lvlText w:val="o"/>
+      <w:lvlJc w:val="left"/>
+      <w:pPr>
+        <w:ind w:left="3600" w:hanging="360"/>
+      </w:pPr>
+      <w:rPr>
+        <w:rFonts w:ascii="Courier New" w:hAnsi="Courier New" w:cs="Courier New" w:hint="default"/>
+      </w:rPr>
+    </w:lvl>
+    <w:lvl w:ilvl="5" w:tplc="04130005" w:tentative="1">
+      <w:start w:val="1"/>
+      <w:numFmt w:val="bullet"/>
+      <w:lvlText w:val=""/>
+      <w:lvlJc w:val="left"/>
+      <w:pPr>
+        <w:ind w:left="4320" w:hanging="360"/>
+      </w:pPr>
+      <w:rPr>
+        <w:rFonts w:ascii="Wingdings" w:hAnsi="Wingdings" w:hint="default"/>
+      </w:rPr>
+    </w:lvl>
+    <w:lvl w:ilvl="6" w:tplc="04130001" w:tentative="1">
+      <w:start w:val="1"/>
+      <w:numFmt w:val="bullet"/>
+      <w:lvlText w:val=""/>
+      <w:lvlJc w:val="left"/>
+      <w:pPr>
+        <w:ind w:left="5040" w:hanging="360"/>
+      </w:pPr>
+      <w:rPr>
+        <w:rFonts w:ascii="Symbol" w:hAnsi="Symbol" w:hint="default"/>
+      </w:rPr>
+    </w:lvl>
+    <w:lvl w:ilvl="7" w:tplc="04130003" w:tentative="1">
+      <w:start w:val="1"/>
+      <w:numFmt w:val="bullet"/>
+      <w:lvlText w:val="o"/>
+      <w:lvlJc w:val="left"/>
+      <w:pPr>
+        <w:ind w:left="5760" w:hanging="360"/>
+      </w:pPr>
+      <w:rPr>
+        <w:rFonts w:ascii="Courier New" w:hAnsi="Courier New" w:cs="Courier New" w:hint="default"/>
+      </w:rPr>
+    </w:lvl>
+    <w:lvl w:ilvl="8" w:tplc="04130005" w:tentative="1">
+      <w:start w:val="1"/>
+      <w:numFmt w:val="bullet"/>
+      <w:lvlText w:val=""/>
+      <w:lvlJc w:val="left"/>
+      <w:pPr>
+        <w:ind w:left="6480" w:hanging="360"/>
+      </w:pPr>
+      <w:rPr>
+        <w:rFonts w:ascii="Wingdings" w:hAnsi="Wingdings" w:hint="default"/>
+      </w:rPr>
+    </w:lvl>
+  </w:abstractNum>
+  <w:abstractNum w:abstractNumId="2">
     <w:nsid w:val="787F7302"/>
     <w:multiLevelType w:val="multilevel"/>
     <w:tmpl w:val="04130025"/>
@@ -1349,7 +1976,128 @@
       </w:pPr>
     </w:lvl>
   </w:abstractNum>
+  <w:abstractNum w:abstractNumId="3">
+    <w:nsid w:val="78F764CA"/>
+    <w:multiLevelType w:val="hybridMultilevel"/>
+    <w:tmpl w:val="BC709B7E"/>
+    <w:lvl w:ilvl="0" w:tplc="75466532">
+      <w:numFmt w:val="bullet"/>
+      <w:lvlText w:val="-"/>
+      <w:lvlJc w:val="left"/>
+      <w:pPr>
+        <w:ind w:left="720" w:hanging="360"/>
+      </w:pPr>
+      <w:rPr>
+        <w:rFonts w:ascii="Calibri" w:eastAsiaTheme="minorHAnsi" w:hAnsi="Calibri" w:cstheme="minorBidi" w:hint="default"/>
+      </w:rPr>
+    </w:lvl>
+    <w:lvl w:ilvl="1" w:tplc="04130003" w:tentative="1">
+      <w:start w:val="1"/>
+      <w:numFmt w:val="bullet"/>
+      <w:lvlText w:val="o"/>
+      <w:lvlJc w:val="left"/>
+      <w:pPr>
+        <w:ind w:left="1440" w:hanging="360"/>
+      </w:pPr>
+      <w:rPr>
+        <w:rFonts w:ascii="Courier New" w:hAnsi="Courier New" w:cs="Courier New" w:hint="default"/>
+      </w:rPr>
+    </w:lvl>
+    <w:lvl w:ilvl="2" w:tplc="04130005" w:tentative="1">
+      <w:start w:val="1"/>
+      <w:numFmt w:val="bullet"/>
+      <w:lvlText w:val=""/>
+      <w:lvlJc w:val="left"/>
+      <w:pPr>
+        <w:ind w:left="2160" w:hanging="360"/>
+      </w:pPr>
+      <w:rPr>
+        <w:rFonts w:ascii="Wingdings" w:hAnsi="Wingdings" w:hint="default"/>
+      </w:rPr>
+    </w:lvl>
+    <w:lvl w:ilvl="3" w:tplc="04130001" w:tentative="1">
+      <w:start w:val="1"/>
+      <w:numFmt w:val="bullet"/>
+      <w:lvlText w:val=""/>
+      <w:lvlJc w:val="left"/>
+      <w:pPr>
+        <w:ind w:left="2880" w:hanging="360"/>
+      </w:pPr>
+      <w:rPr>
+        <w:rFonts w:ascii="Symbol" w:hAnsi="Symbol" w:hint="default"/>
+      </w:rPr>
+    </w:lvl>
+    <w:lvl w:ilvl="4" w:tplc="04130003" w:tentative="1">
+      <w:start w:val="1"/>
+      <w:numFmt w:val="bullet"/>
+      <w:lvlText w:val="o"/>
+      <w:lvlJc w:val="left"/>
+      <w:pPr>
+        <w:ind w:left="3600" w:hanging="360"/>
+      </w:pPr>
+      <w:rPr>
+        <w:rFonts w:ascii="Courier New" w:hAnsi="Courier New" w:cs="Courier New" w:hint="default"/>
+      </w:rPr>
+    </w:lvl>
+    <w:lvl w:ilvl="5" w:tplc="04130005" w:tentative="1">
+      <w:start w:val="1"/>
+      <w:numFmt w:val="bullet"/>
+      <w:lvlText w:val=""/>
+      <w:lvlJc w:val="left"/>
+      <w:pPr>
+        <w:ind w:left="4320" w:hanging="360"/>
+      </w:pPr>
+      <w:rPr>
+        <w:rFonts w:ascii="Wingdings" w:hAnsi="Wingdings" w:hint="default"/>
+      </w:rPr>
+    </w:lvl>
+    <w:lvl w:ilvl="6" w:tplc="04130001" w:tentative="1">
+      <w:start w:val="1"/>
+      <w:numFmt w:val="bullet"/>
+      <w:lvlText w:val=""/>
+      <w:lvlJc w:val="left"/>
+      <w:pPr>
+        <w:ind w:left="5040" w:hanging="360"/>
+      </w:pPr>
+      <w:rPr>
+        <w:rFonts w:ascii="Symbol" w:hAnsi="Symbol" w:hint="default"/>
+      </w:rPr>
+    </w:lvl>
+    <w:lvl w:ilvl="7" w:tplc="04130003" w:tentative="1">
+      <w:start w:val="1"/>
+      <w:numFmt w:val="bullet"/>
+      <w:lvlText w:val="o"/>
+      <w:lvlJc w:val="left"/>
+      <w:pPr>
+        <w:ind w:left="5760" w:hanging="360"/>
+      </w:pPr>
+      <w:rPr>
+        <w:rFonts w:ascii="Courier New" w:hAnsi="Courier New" w:cs="Courier New" w:hint="default"/>
+      </w:rPr>
+    </w:lvl>
+    <w:lvl w:ilvl="8" w:tplc="04130005" w:tentative="1">
+      <w:start w:val="1"/>
+      <w:numFmt w:val="bullet"/>
+      <w:lvlText w:val=""/>
+      <w:lvlJc w:val="left"/>
+      <w:pPr>
+        <w:ind w:left="6480" w:hanging="360"/>
+      </w:pPr>
+      <w:rPr>
+        <w:rFonts w:ascii="Wingdings" w:hAnsi="Wingdings" w:hint="default"/>
+      </w:rPr>
+    </w:lvl>
+  </w:abstractNum>
   <w:num w:numId="1">
+    <w:abstractNumId w:val="2"/>
+  </w:num>
+  <w:num w:numId="2">
+    <w:abstractNumId w:val="1"/>
+  </w:num>
+  <w:num w:numId="3">
+    <w:abstractNumId w:val="3"/>
+  </w:num>
+  <w:num w:numId="4">
     <w:abstractNumId w:val="0"/>
   </w:num>
 </w:numbering>
@@ -1766,7 +2514,6 @@
   <w:style w:type="character" w:default="1" w:styleId="Standaardalinea-lettertype">
     <w:name w:val="Default Paragraph Font"/>
     <w:uiPriority w:val="1"/>
-    <w:semiHidden/>
     <w:unhideWhenUsed/>
   </w:style>
   <w:style w:type="table" w:default="1" w:styleId="Standaardtabel">
@@ -1991,6 +2738,17 @@
     <w:rPr>
       <w:vertAlign w:val="superscript"/>
     </w:rPr>
+  </w:style>
+  <w:style w:type="paragraph" w:styleId="Lijstalinea">
+    <w:name w:val="List Paragraph"/>
+    <w:basedOn w:val="Standaard"/>
+    <w:uiPriority w:val="34"/>
+    <w:qFormat/>
+    <w:rsid w:val="003F20D3"/>
+    <w:pPr>
+      <w:ind w:left="720"/>
+      <w:contextualSpacing/>
+    </w:pPr>
   </w:style>
 </w:styles>
 </file>
@@ -2406,7 +3164,6 @@
   <w:style w:type="character" w:default="1" w:styleId="Standaardalinea-lettertype">
     <w:name w:val="Default Paragraph Font"/>
     <w:uiPriority w:val="1"/>
-    <w:semiHidden/>
     <w:unhideWhenUsed/>
   </w:style>
   <w:style w:type="table" w:default="1" w:styleId="Standaardtabel">
@@ -2631,6 +3388,17 @@
     <w:rPr>
       <w:vertAlign w:val="superscript"/>
     </w:rPr>
+  </w:style>
+  <w:style w:type="paragraph" w:styleId="Lijstalinea">
+    <w:name w:val="List Paragraph"/>
+    <w:basedOn w:val="Standaard"/>
+    <w:uiPriority w:val="34"/>
+    <w:qFormat/>
+    <w:rsid w:val="003F20D3"/>
+    <w:pPr>
+      <w:ind w:left="720"/>
+      <w:contextualSpacing/>
+    </w:pPr>
   </w:style>
 </w:styles>
 </file>
@@ -2925,7 +3693,7 @@
 </file>
 
 <file path=customXml/itemProps1.xml><?xml version="1.0" encoding="utf-8"?>
-<ds:datastoreItem xmlns:ds="http://schemas.openxmlformats.org/officeDocument/2006/customXml" ds:itemID="{63F41C1B-C1F7-4B35-9E46-EE2C8272CDD5}">
+<ds:datastoreItem xmlns:ds="http://schemas.openxmlformats.org/officeDocument/2006/customXml" ds:itemID="{027F267C-5539-4151-9A40-5904675CE604}">
   <ds:schemaRefs>
     <ds:schemaRef ds:uri="http://schemas.openxmlformats.org/officeDocument/2006/bibliography"/>
   </ds:schemaRefs>

</xml_diff>